<commit_message>
New translations Facilitator guidelines - Playful matematicians.docx (French)
</commit_message>
<xml_diff>
--- a/facilitation_guides/translation/fra/Facilitator guidelines - Playful matematicians.docx
+++ b/facilitation_guides/translation/fra/Facilitator guidelines - Playful matematicians.docx
@@ -105,7 +105,7 @@
                 <w:u w:val="none"/>
                 <w:vertAlign w:val="baseline"/>
               </w:rPr>
-              <w:t xml:space="preserve">Video Title</w:t>
+              <w:t xml:space="preserve">Titre de la vidéo</w:t>
             </w:r>
           </w:p>
         </w:tc>
@@ -239,7 +239,7 @@
                 <w:u w:val="none"/>
                 <w:vertAlign w:val="baseline"/>
               </w:rPr>
-              <w:t>Topic</w:t>
+              <w:t>Rubrique</w:t>
             </w:r>
           </w:p>
         </w:tc>
@@ -290,7 +290,7 @@
                 <w:u w:val="none"/>
                 <w:vertAlign w:val="baseline"/>
               </w:rPr>
-              <w:t>Logic</w:t>
+              <w:t>Logique</w:t>
             </w:r>
           </w:p>
         </w:tc>
@@ -364,7 +364,7 @@
                 <w:shd w:fill="auto" w:val="clear"/>
                 <w:vertAlign w:val="baseline"/>
               </w:rPr>
-              <w:t>Aim(s)</w:t>
+              <w:t>Objectif(s)</w:t>
             </w:r>
           </w:p>
         </w:tc>
@@ -424,7 +424,7 @@
                 <w:shd w:fill="auto" w:val="clear"/>
                 <w:vertAlign w:val="baseline"/>
               </w:rPr>
-              <w:t xml:space="preserve">Train the ability to extrapolate information from a problem, work by exclusion.</w:t>
+              <w:t xml:space="preserve">Former la capacité d’extrapoler des informations à partir d’un problème, de travailler par exclusion.</w:t>
             </w:r>
           </w:p>
         </w:tc>
@@ -498,7 +498,7 @@
                 <w:shd w:fill="auto" w:val="clear"/>
                 <w:vertAlign w:val="baseline"/>
               </w:rPr>
-              <w:t>Length</w:t>
+              <w:t>Durée</w:t>
             </w:r>
           </w:p>
         </w:tc>
@@ -623,7 +623,7 @@
                 <w:u w:val="none"/>
                 <w:vertAlign w:val="baseline"/>
               </w:rPr>
-              <w:t xml:space="preserve">Camp Location</w:t>
+              <w:t xml:space="preserve">Lieu du camp</w:t>
             </w:r>
           </w:p>
         </w:tc>
@@ -741,7 +741,7 @@
                 <w:shd w:fill="auto" w:val="clear"/>
                 <w:vertAlign w:val="baseline"/>
               </w:rPr>
-              <w:t>Facilitators</w:t>
+              <w:t>Animateurs</w:t>
             </w:r>
           </w:p>
         </w:tc>
@@ -850,7 +850,7 @@
                 <w:u w:val="none"/>
                 <w:vertAlign w:val="baseline"/>
               </w:rPr>
-              <w:t xml:space="preserve">N. of students</w:t>
+              <w:t xml:space="preserve">N. des étudiants</w:t>
             </w:r>
           </w:p>
         </w:tc>
@@ -1077,7 +1077,7 @@
                 <w:shd w:fill="auto" w:val="clear"/>
                 <w:vertAlign w:val="baseline"/>
               </w:rPr>
-              <w:t>Resources</w:t>
+              <w:t xml:space="preserve">Les ressources</w:t>
             </w:r>
           </w:p>
           <w:p>
@@ -1124,7 +1124,7 @@
                 <w:shd w:fill="auto" w:val="clear"/>
                 <w:vertAlign w:val="baseline"/>
               </w:rPr>
-              <w:t>needed</w:t>
+              <w:t>nécessaires</w:t>
             </w:r>
           </w:p>
         </w:tc>
@@ -1258,7 +1258,7 @@
                 <w:shd w:fill="auto" w:val="clear"/>
                 <w:vertAlign w:val="baseline"/>
               </w:rPr>
-              <w:t>Preparations</w:t>
+              <w:t>Préparations</w:t>
             </w:r>
           </w:p>
         </w:tc>
@@ -1408,7 +1408,7 @@
                 <w:shd w:fill="auto" w:val="clear"/>
                 <w:vertAlign w:val="baseline"/>
               </w:rPr>
-              <w:t xml:space="preserve">Video time</w:t>
+              <w:t xml:space="preserve">Temps de la vidéo</w:t>
             </w:r>
           </w:p>
         </w:tc>
@@ -1467,7 +1467,7 @@
                 <w:shd w:fill="auto" w:val="clear"/>
                 <w:vertAlign w:val="baseline"/>
               </w:rPr>
-              <w:t xml:space="preserve">What facilitator does</w:t>
+              <w:t xml:space="preserve">Ce que fait le facilitateur</w:t>
             </w:r>
           </w:p>
         </w:tc>
@@ -1527,7 +1527,7 @@
                 <w:shd w:fill="auto" w:val="clear"/>
                 <w:vertAlign w:val="baseline"/>
               </w:rPr>
-              <w:t xml:space="preserve">What learners do</w:t>
+              <w:t xml:space="preserve">Ce que font les apprenants</w:t>
             </w:r>
           </w:p>
         </w:tc>
@@ -1633,7 +1633,7 @@
                 <w:u w:val="none"/>
                 <w:vertAlign w:val="baseline"/>
               </w:rPr>
-              <w:t xml:space="preserve">General VMC Video Introduction</w:t>
+              <w:t xml:space="preserve">Vidéo générale introduisant le CVM</w:t>
             </w:r>
           </w:p>
         </w:tc>
@@ -1749,7 +1749,7 @@
                 <w:u w:val="none"/>
                 <w:vertAlign w:val="baseline"/>
               </w:rPr>
-              <w:t xml:space="preserve">Video Introduction</w:t>
+              <w:t xml:space="preserve">Video d'introduction</w:t>
             </w:r>
           </w:p>
         </w:tc>
@@ -1814,7 +1814,7 @@
                 <w:u w:val="none"/>
                 <w:vertAlign w:val="baseline"/>
               </w:rPr>
-              <w:t xml:space="preserve">00:47 – 02:11</w:t>
+              <w:t xml:space="preserve">00:47 - 02:11</w:t>
             </w:r>
           </w:p>
         </w:tc>
@@ -1865,7 +1865,7 @@
                 <w:u w:val="none"/>
                 <w:vertAlign w:val="baseline"/>
               </w:rPr>
-              <w:t>Riddle</w:t>
+              <w:t>Énigme</w:t>
             </w:r>
           </w:p>
         </w:tc>
@@ -1995,7 +1995,7 @@
                 <w:shd w:fill="auto" w:val="clear"/>
                 <w:vertAlign w:val="baseline"/>
               </w:rPr>
-              <w:t xml:space="preserve">Assist the process, provoke thoughts</w:t>
+              <w:t xml:space="preserve">Faciliter le processus, susciter des pensées</w:t>
             </w:r>
           </w:p>
           <w:p>
@@ -2039,7 +2039,7 @@
                 <w:shd w:fill="auto" w:val="clear"/>
                 <w:vertAlign w:val="baseline"/>
               </w:rPr>
-              <w:t xml:space="preserve">When a possible solution is suggested, ask the learners to enact the series of questions in the case of the suggested solution and check that each answer can be explained.</w:t>
+              <w:t xml:space="preserve">Lorsqu'une solution possible est suggérée, demander aux apprenants de répondre à la série de questions dans le cas de la solution suggérée et de vérifier que chaque réponse peut être expliquée.</w:t>
             </w:r>
           </w:p>
         </w:tc>
@@ -2096,7 +2096,7 @@
                 <w:shd w:fill="auto" w:val="clear"/>
                 <w:vertAlign w:val="baseline"/>
               </w:rPr>
-              <w:t xml:space="preserve">Discuss what information they can get from the statement of the riddle</w:t>
+              <w:t xml:space="preserve">Se demander quelles informations ils peuvent obtenir de l’énoncé de l'énigme</w:t>
             </w:r>
           </w:p>
           <w:p>
@@ -2140,7 +2140,7 @@
                 <w:shd w:fill="auto" w:val="clear"/>
                 <w:vertAlign w:val="baseline"/>
               </w:rPr>
-              <w:t xml:space="preserve">Figure out which cases can be excluded </w:t>
+              <w:t xml:space="preserve">Déterminer quels sont les cas pouvant être exclus </w:t>
             </w:r>
           </w:p>
           <w:p>
@@ -2184,7 +2184,7 @@
                 <w:shd w:fill="auto" w:val="clear"/>
                 <w:vertAlign w:val="baseline"/>
               </w:rPr>
-              <w:t xml:space="preserve">Enact possible solutions</w:t>
+              <w:t xml:space="preserve">Proposer des solutions possibles</w:t>
             </w:r>
           </w:p>
         </w:tc>

</xml_diff>